<commit_message>
Added export definitions for News Articles and Press Releases. Tested News Article import. Bugs noted that pages with identical headings will not import to Wordpress and disconnected pages must be manually excluded from the export. Wordpress adds a lot of whitespace. Need to find a solution to avoid this.
</commit_message>
<xml_diff>
--- a/wxr_definition_documentation.docx
+++ b/wxr_definition_documentation.docx
@@ -10,34 +10,14 @@
           <w:szCs w:val="52"/>
         </w:rPr>
       </w:pPr>
-      <w:proofErr w:type="spellStart"/>
       <w:r>
         <w:rPr>
           <w:color w:val="C00000"/>
           <w:sz w:val="52"/>
           <w:szCs w:val="52"/>
         </w:rPr>
-        <w:t>RedPress</w:t>
-      </w:r>
-      <w:proofErr w:type="spellEnd"/>
-      <w:r>
-        <w:rPr>
-          <w:color w:val="C00000"/>
-          <w:sz w:val="52"/>
-          <w:szCs w:val="52"/>
-        </w:rPr>
-        <w:t xml:space="preserve"> Exporting Syntax </w:t>
-      </w:r>
-      <w:proofErr w:type="spellStart"/>
-      <w:r>
-        <w:rPr>
-          <w:color w:val="C00000"/>
-          <w:sz w:val="52"/>
-          <w:szCs w:val="52"/>
-        </w:rPr>
-        <w:t>Documentaion</w:t>
-      </w:r>
-      <w:proofErr w:type="spellEnd"/>
+        <w:t>RedPress Exporting Syntax Documentaion</w:t>
+      </w:r>
     </w:p>
     <w:p/>
     <w:p>
@@ -59,31 +39,7 @@
     </w:p>
     <w:p>
       <w:r>
-        <w:t xml:space="preserve">A small syntax has been created to define the content export from the </w:t>
-      </w:r>
-      <w:proofErr w:type="spellStart"/>
-      <w:r>
-        <w:t>RedDot</w:t>
-      </w:r>
-      <w:proofErr w:type="spellEnd"/>
-      <w:r>
-        <w:t xml:space="preserve"> CMS to the </w:t>
-      </w:r>
-      <w:proofErr w:type="spellStart"/>
-      <w:r>
-        <w:t>Wordpress</w:t>
-      </w:r>
-      <w:proofErr w:type="spellEnd"/>
-      <w:r>
-        <w:t xml:space="preserve"> import format WXR. This syntax is a small mime of the </w:t>
-      </w:r>
-      <w:proofErr w:type="spellStart"/>
-      <w:r>
-        <w:t>RedDot</w:t>
-      </w:r>
-      <w:proofErr w:type="spellEnd"/>
-      <w:r>
-        <w:t xml:space="preserve"> proprietary template language. The syntax provides 2 special tags to hold the place of export function calls.</w:t>
+        <w:t>A small syntax has been created to define the content export from the RedDot CMS to the Wordpress import format WXR. This syntax is a small mime of the RedDot proprietary template language. The syntax provides 2 special tags to hold the place of export function calls.</w:t>
       </w:r>
     </w:p>
     <w:p>
@@ -148,21 +104,8 @@
     </w:p>
     <w:p>
       <w:r>
-        <w:t xml:space="preserve">Some placeholders have been created that do not correspond directly to any </w:t>
-      </w:r>
-      <w:proofErr w:type="spellStart"/>
-      <w:r>
-        <w:t>RedDot</w:t>
-      </w:r>
-      <w:proofErr w:type="spellEnd"/>
-      <w:r>
-        <w:t xml:space="preserve"> elements, but denote a function that should be called in </w:t>
-      </w:r>
-      <w:proofErr w:type="spellStart"/>
-      <w:r>
-        <w:t>RedPress</w:t>
-      </w:r>
-      <w:proofErr w:type="spellEnd"/>
+        <w:t>Some placeholders have been created that do not correspond directly to any RedDot elements, but denote a function that should be called in RedPress</w:t>
+      </w:r>
       <w:r>
         <w:t xml:space="preserve"> during export</w:t>
       </w:r>
@@ -241,7 +184,6 @@
           <w:szCs w:val="24"/>
         </w:rPr>
       </w:pPr>
-      <w:proofErr w:type="spellStart"/>
       <w:r>
         <w:rPr>
           <w:b/>
@@ -250,7 +192,6 @@
         </w:rPr>
         <w:t>wp_filename</w:t>
       </w:r>
-      <w:proofErr w:type="spellEnd"/>
     </w:p>
     <w:p>
       <w:r>
@@ -258,201 +199,309 @@
           <w:rFonts w:ascii="Courier New" w:hAnsi="Courier New" w:cs="Courier New"/>
           <w:color w:val="0070C0"/>
         </w:rPr>
-        <w:t>&lt;%</w:t>
-      </w:r>
-      <w:proofErr w:type="spellStart"/>
+        <w:t>&lt;%wp_filename/%&gt;</w:t>
+      </w:r>
+      <w:r>
+        <w:br/>
+      </w:r>
+      <w:r>
+        <w:t>Will be replaced by the Wordpress style filename. The filename output will be the alpha-numeric tokens of the page title, separated by hyphens(-). The file extension is dropped.</w:t>
+      </w:r>
+    </w:p>
+    <w:p>
+      <w:pPr>
+        <w:rPr>
+          <w:b/>
+          <w:sz w:val="24"/>
+          <w:szCs w:val="24"/>
+        </w:rPr>
+      </w:pPr>
+      <w:r>
+        <w:rPr>
+          <w:b/>
+          <w:sz w:val="24"/>
+          <w:szCs w:val="24"/>
+        </w:rPr>
+        <w:t>URL</w:t>
+      </w:r>
+    </w:p>
+    <w:p>
       <w:r>
         <w:rPr>
           <w:rFonts w:ascii="Courier New" w:hAnsi="Courier New" w:cs="Courier New"/>
           <w:color w:val="0070C0"/>
         </w:rPr>
-        <w:t>wp_filename</w:t>
-      </w:r>
-      <w:proofErr w:type="spellEnd"/>
+        <w:t>&lt;%URL/%&gt;</w:t>
+      </w:r>
+      <w:r>
+        <w:br/>
+      </w:r>
+      <w:r>
+        <w:t xml:space="preserve">Valid only within a list item definition. Will be replaced by url to the listed page. (Evaluated by the </w:t>
+      </w:r>
+      <w:r>
+        <w:rPr>
+          <w:b/>
+        </w:rPr>
+        <w:t>exportlistitem</w:t>
+      </w:r>
+      <w:r>
+        <w:t xml:space="preserve"> function.)</w:t>
+      </w:r>
+    </w:p>
+    <w:p>
+      <w:pPr>
+        <w:rPr>
+          <w:b/>
+        </w:rPr>
+      </w:pPr>
+      <w:r>
+        <w:rPr>
+          <w:b/>
+        </w:rPr>
+        <w:t>Simple</w:t>
+      </w:r>
+      <w:r>
+        <w:rPr>
+          <w:b/>
+        </w:rPr>
+        <w:t xml:space="preserve"> placeholders</w:t>
+      </w:r>
+      <w:r>
+        <w:rPr>
+          <w:b/>
+        </w:rPr>
+        <w:t xml:space="preserve"> example:</w:t>
+      </w:r>
+      <w:r>
+        <w:rPr>
+          <w:b/>
+        </w:rPr>
+        <w:br/>
+      </w:r>
       <w:r>
         <w:rPr>
           <w:rFonts w:ascii="Courier New" w:hAnsi="Courier New" w:cs="Courier New"/>
           <w:color w:val="0070C0"/>
         </w:rPr>
-        <w:t>/%&gt;</w:t>
-      </w:r>
-      <w:r>
+        <w:t>&lt;%headline/%&gt;</w:t>
+      </w:r>
+      <w:r>
+        <w:rPr>
+          <w:b/>
+        </w:rPr>
         <w:br/>
       </w:r>
-      <w:r>
-        <w:t xml:space="preserve">Will be replaced by the </w:t>
-      </w:r>
-      <w:proofErr w:type="spellStart"/>
-      <w:r>
-        <w:t>Wordpress</w:t>
-      </w:r>
-      <w:proofErr w:type="spellEnd"/>
-      <w:r>
-        <w:t xml:space="preserve"> style filename. The filename output will be the alpha-numeric tokens of the page title, separated by </w:t>
-      </w:r>
-      <w:proofErr w:type="gramStart"/>
-      <w:r>
-        <w:t>hyphens(</w:t>
-      </w:r>
-      <w:proofErr w:type="gramEnd"/>
-      <w:r>
-        <w:t>-). The file extension is dropped.</w:t>
-      </w:r>
-    </w:p>
-    <w:p>
-      <w:pPr>
-        <w:rPr>
-          <w:b/>
-          <w:sz w:val="24"/>
-          <w:szCs w:val="24"/>
-        </w:rPr>
-      </w:pPr>
-      <w:r>
-        <w:rPr>
-          <w:b/>
-          <w:sz w:val="24"/>
-          <w:szCs w:val="24"/>
-        </w:rPr>
-        <w:t>URL</w:t>
-      </w:r>
-    </w:p>
-    <w:p>
+    </w:p>
+    <w:p>
+      <w:pPr>
+        <w:rPr>
+          <w:b/>
+          <w:sz w:val="24"/>
+          <w:szCs w:val="24"/>
+        </w:rPr>
+      </w:pPr>
+      <w:r>
+        <w:rPr>
+          <w:b/>
+          <w:sz w:val="24"/>
+          <w:szCs w:val="24"/>
+        </w:rPr>
+        <w:lastRenderedPageBreak/>
+        <w:t>c</w:t>
+      </w:r>
+      <w:r>
+        <w:rPr>
+          <w:b/>
+          <w:sz w:val="24"/>
+          <w:szCs w:val="24"/>
+        </w:rPr>
+        <w:t>reatedate</w:t>
+      </w:r>
+    </w:p>
+    <w:p>
+      <w:r>
+        <w:rPr>
+          <w:color w:val="0070C0"/>
+        </w:rPr>
+        <w:t>&lt;%createdate/%&gt;</w:t>
+      </w:r>
+      <w:r>
+        <w:br/>
+      </w:r>
+      <w:r>
+        <w:t xml:space="preserve">Will </w:t>
+      </w:r>
+      <w:r>
+        <w:t xml:space="preserve">be replaced by </w:t>
+      </w:r>
+      <w:r>
+        <w:t xml:space="preserve">page’s creation date in </w:t>
+      </w:r>
+      <w:r>
+        <w:t>GMT isoformat. At this writing, all time</w:t>
+      </w:r>
+      <w:r>
+        <w:t>s</w:t>
+      </w:r>
+      <w:bookmarkStart w:id="0" w:name="_GoBack"/>
+      <w:bookmarkEnd w:id="0"/>
+      <w:r>
+        <w:t xml:space="preserve"> are being output as the 0</w:t>
+      </w:r>
+      <w:r>
+        <w:rPr>
+          <w:vertAlign w:val="superscript"/>
+        </w:rPr>
+        <w:t>th</w:t>
+      </w:r>
+      <w:r>
+        <w:t xml:space="preserve"> minute of the date. (Example: “</w:t>
+      </w:r>
+      <w:r>
+        <w:t>2014-12-02 00:00:00</w:t>
+      </w:r>
+      <w:r>
+        <w:t>”)</w:t>
+      </w:r>
+    </w:p>
+    <w:p>
+      <w:pPr>
+        <w:rPr>
+          <w:sz w:val="28"/>
+          <w:szCs w:val="28"/>
+        </w:rPr>
+      </w:pPr>
+    </w:p>
+    <w:p>
+      <w:pPr>
+        <w:rPr>
+          <w:sz w:val="28"/>
+          <w:szCs w:val="28"/>
+        </w:rPr>
+      </w:pPr>
+      <w:r>
+        <w:rPr>
+          <w:sz w:val="28"/>
+          <w:szCs w:val="28"/>
+        </w:rPr>
+        <w:t>Containers</w:t>
+      </w:r>
+    </w:p>
+    <w:p>
+      <w:pPr>
+        <w:rPr>
+          <w:b/>
+          <w:sz w:val="24"/>
+          <w:szCs w:val="24"/>
+        </w:rPr>
+      </w:pPr>
+      <w:r>
+        <w:rPr>
+          <w:b/>
+          <w:sz w:val="24"/>
+          <w:szCs w:val="24"/>
+        </w:rPr>
+        <w:t>IoRangeContainer</w:t>
+      </w:r>
+    </w:p>
+    <w:p>
+      <w:r>
+        <w:t xml:space="preserve">Will be replaced by the output from the pages connected in to the container. Must </w:t>
+      </w:r>
+      <w:r>
+        <w:t>nest the name of the container to be output</w:t>
+      </w:r>
+    </w:p>
+    <w:p>
+      <w:pPr>
+        <w:rPr>
+          <w:color w:val="0070C0"/>
+        </w:rPr>
+      </w:pPr>
+      <w:r>
+        <w:t xml:space="preserve">Example: </w:t>
+      </w:r>
+      <w:r>
+        <w:br/>
+      </w:r>
       <w:r>
         <w:rPr>
           <w:rFonts w:ascii="Courier New" w:hAnsi="Courier New" w:cs="Courier New"/>
           <w:color w:val="0070C0"/>
         </w:rPr>
-        <w:t>&lt;%URL/%&gt;</w:t>
+        <w:t>&lt;%IoRangeContainer%&gt;con_body&lt;%/IoRangeContainer%&gt;</w:t>
+      </w:r>
+    </w:p>
+    <w:p>
+      <w:pPr>
+        <w:rPr>
+          <w:b/>
+          <w:sz w:val="24"/>
+          <w:szCs w:val="24"/>
+        </w:rPr>
+      </w:pPr>
+      <w:r>
+        <w:rPr>
+          <w:b/>
+          <w:sz w:val="24"/>
+          <w:szCs w:val="24"/>
+        </w:rPr>
+        <w:t>IoRangeListContent</w:t>
+      </w:r>
+    </w:p>
+    <w:p>
+      <w:r>
+        <w:t>An alias for IoRangeContainer. (Containers and lists of pages are treated the same way by RedDot.) Will be replaced by the output from the pages connected in to the list. Must nest the name of the container to be output</w:t>
+      </w:r>
+    </w:p>
+    <w:p>
+      <w:r>
+        <w:t>Example:</w:t>
       </w:r>
       <w:r>
         <w:br/>
       </w:r>
       <w:r>
-        <w:t xml:space="preserve">Valid only within a list item definition. Will be replaced by </w:t>
-      </w:r>
-      <w:proofErr w:type="spellStart"/>
-      <w:proofErr w:type="gramStart"/>
-      <w:r>
-        <w:t>url</w:t>
-      </w:r>
-      <w:proofErr w:type="spellEnd"/>
-      <w:proofErr w:type="gramEnd"/>
-      <w:r>
-        <w:t xml:space="preserve"> to the listed page. (Evaluated by the </w:t>
-      </w:r>
-      <w:proofErr w:type="spellStart"/>
-      <w:r>
-        <w:rPr>
-          <w:b/>
-        </w:rPr>
-        <w:t>exportlistitem</w:t>
-      </w:r>
-      <w:proofErr w:type="spellEnd"/>
-      <w:r>
-        <w:t xml:space="preserve"> function.)</w:t>
-      </w:r>
-    </w:p>
-    <w:p>
-      <w:pPr>
-        <w:rPr>
-          <w:b/>
-        </w:rPr>
-      </w:pPr>
-      <w:r>
-        <w:rPr>
-          <w:b/>
-        </w:rPr>
-        <w:t>Simple</w:t>
-      </w:r>
-      <w:r>
-        <w:rPr>
-          <w:b/>
-        </w:rPr>
-        <w:t xml:space="preserve"> placeholders</w:t>
-      </w:r>
-      <w:r>
-        <w:rPr>
-          <w:b/>
-        </w:rPr>
-        <w:t xml:space="preserve"> example</w:t>
-      </w:r>
-      <w:proofErr w:type="gramStart"/>
-      <w:r>
-        <w:rPr>
-          <w:b/>
-        </w:rPr>
-        <w:t>:</w:t>
-      </w:r>
-      <w:proofErr w:type="gramEnd"/>
-      <w:r>
-        <w:rPr>
-          <w:b/>
-        </w:rPr>
-        <w:br/>
+        <w:t xml:space="preserve"> </w:t>
       </w:r>
       <w:r>
         <w:rPr>
           <w:rFonts w:ascii="Courier New" w:hAnsi="Courier New" w:cs="Courier New"/>
           <w:color w:val="0070C0"/>
         </w:rPr>
-        <w:t>&lt;%headline/%&gt;</w:t>
-      </w:r>
-      <w:r>
-        <w:rPr>
-          <w:b/>
-        </w:rPr>
-        <w:br/>
-      </w:r>
-    </w:p>
-    <w:p>
-      <w:pPr>
-        <w:rPr>
-          <w:sz w:val="28"/>
-          <w:szCs w:val="28"/>
-        </w:rPr>
-      </w:pPr>
-      <w:r>
-        <w:rPr>
-          <w:sz w:val="28"/>
-          <w:szCs w:val="28"/>
-        </w:rPr>
-        <w:lastRenderedPageBreak/>
-        <w:t>Containers</w:t>
-      </w:r>
-    </w:p>
-    <w:p>
-      <w:pPr>
-        <w:rPr>
-          <w:b/>
-          <w:sz w:val="24"/>
-          <w:szCs w:val="24"/>
-        </w:rPr>
-      </w:pPr>
-      <w:proofErr w:type="spellStart"/>
-      <w:r>
-        <w:rPr>
-          <w:b/>
-          <w:sz w:val="24"/>
-          <w:szCs w:val="24"/>
-        </w:rPr>
-        <w:t>IoRangeContainer</w:t>
-      </w:r>
-      <w:proofErr w:type="spellEnd"/>
-    </w:p>
-    <w:p>
-      <w:r>
-        <w:t xml:space="preserve">Will be replaced by the output from the pages connected in to the container. Must </w:t>
-      </w:r>
-      <w:r>
-        <w:t>nest the name of the container to be output</w:t>
-      </w:r>
-    </w:p>
-    <w:p>
-      <w:pPr>
-        <w:rPr>
-          <w:color w:val="0070C0"/>
-        </w:rPr>
-      </w:pPr>
+        <w:t>&lt;%IoRangeListContent%&gt;list_galleryImages&lt;%/IoRangeListContent%&gt;</w:t>
+      </w:r>
+    </w:p>
+    <w:p>
+      <w:pPr>
+        <w:rPr>
+          <w:b/>
+          <w:sz w:val="24"/>
+          <w:szCs w:val="24"/>
+        </w:rPr>
+      </w:pPr>
+      <w:r>
+        <w:rPr>
+          <w:b/>
+          <w:sz w:val="24"/>
+          <w:szCs w:val="24"/>
+        </w:rPr>
+        <w:t>IoRangeListLink</w:t>
+      </w:r>
+    </w:p>
+    <w:p>
+      <w:r>
+        <w:t>Will be replaced by the output from exporting the pages connected in to the link. Subpages will be exported according to nested definition name</w:t>
+      </w:r>
+      <w:r>
+        <w:t xml:space="preserve"> (ignoring the content class of the nested page)</w:t>
+      </w:r>
+      <w:r>
+        <w:t>. This tag must nest a tag with the name of the list element, and the list element tag must in turn nest the definition name to be used for export.</w:t>
+      </w:r>
+    </w:p>
+    <w:p>
       <w:r>
         <w:t xml:space="preserve">Example: </w:t>
       </w:r>
@@ -464,358 +513,44 @@
           <w:rFonts w:ascii="Courier New" w:hAnsi="Courier New" w:cs="Courier New"/>
           <w:color w:val="0070C0"/>
         </w:rPr>
-        <w:t>&lt;%</w:t>
-      </w:r>
-      <w:proofErr w:type="spellStart"/>
-      <w:proofErr w:type="gramStart"/>
+        <w:t>&lt;%IoRangeListLink%&gt;&lt;%lst_list1%&gt;Links - Large Bulleted Link List - wxr item&lt;%/lst_list1%&gt;&lt;%/IoRangeListLink%&gt;</w:t>
+      </w:r>
+    </w:p>
+    <w:p>
+      <w:pPr>
+        <w:rPr>
+          <w:b/>
+          <w:sz w:val="24"/>
+          <w:szCs w:val="24"/>
+        </w:rPr>
+      </w:pPr>
+      <w:r>
+        <w:rPr>
+          <w:b/>
+          <w:sz w:val="24"/>
+          <w:szCs w:val="24"/>
+        </w:rPr>
+        <w:t>IoRangeConditional</w:t>
+      </w:r>
+    </w:p>
+    <w:p>
+      <w:r>
+        <w:t>At this writing, the conditional container will support a single nested placeholder. If the placeholder has a value entered in RedDot, it and the surrounding html will be output. If no value has been entered in the placeholder, nothing will be output. If there are multiple placeholders nested in the conditional, the first placeholder will be evaluated and subsequent placeholders will be output as html.</w:t>
+      </w:r>
+    </w:p>
+    <w:p>
+      <w:r>
+        <w:t xml:space="preserve">Example: </w:t>
+      </w:r>
+      <w:r>
+        <w:br/>
+      </w:r>
       <w:r>
         <w:rPr>
           <w:rFonts w:ascii="Courier New" w:hAnsi="Courier New" w:cs="Courier New"/>
           <w:color w:val="0070C0"/>
         </w:rPr>
-        <w:t>IoRangeContainer</w:t>
-      </w:r>
-      <w:proofErr w:type="spellEnd"/>
-      <w:r>
-        <w:rPr>
-          <w:rFonts w:ascii="Courier New" w:hAnsi="Courier New" w:cs="Courier New"/>
-          <w:color w:val="0070C0"/>
-        </w:rPr>
-        <w:t>%</w:t>
-      </w:r>
-      <w:proofErr w:type="gramEnd"/>
-      <w:r>
-        <w:rPr>
-          <w:rFonts w:ascii="Courier New" w:hAnsi="Courier New" w:cs="Courier New"/>
-          <w:color w:val="0070C0"/>
-        </w:rPr>
-        <w:t>&gt;</w:t>
-      </w:r>
-      <w:proofErr w:type="spellStart"/>
-      <w:r>
-        <w:rPr>
-          <w:rFonts w:ascii="Courier New" w:hAnsi="Courier New" w:cs="Courier New"/>
-          <w:color w:val="0070C0"/>
-        </w:rPr>
-        <w:t>con_body</w:t>
-      </w:r>
-      <w:proofErr w:type="spellEnd"/>
-      <w:r>
-        <w:rPr>
-          <w:rFonts w:ascii="Courier New" w:hAnsi="Courier New" w:cs="Courier New"/>
-          <w:color w:val="0070C0"/>
-        </w:rPr>
-        <w:t>&lt;%/</w:t>
-      </w:r>
-      <w:proofErr w:type="spellStart"/>
-      <w:r>
-        <w:rPr>
-          <w:rFonts w:ascii="Courier New" w:hAnsi="Courier New" w:cs="Courier New"/>
-          <w:color w:val="0070C0"/>
-        </w:rPr>
-        <w:t>IoRangeContainer</w:t>
-      </w:r>
-      <w:proofErr w:type="spellEnd"/>
-      <w:r>
-        <w:rPr>
-          <w:rFonts w:ascii="Courier New" w:hAnsi="Courier New" w:cs="Courier New"/>
-          <w:color w:val="0070C0"/>
-        </w:rPr>
-        <w:t>%&gt;</w:t>
-      </w:r>
-    </w:p>
-    <w:p>
-      <w:pPr>
-        <w:rPr>
-          <w:b/>
-          <w:sz w:val="24"/>
-          <w:szCs w:val="24"/>
-        </w:rPr>
-      </w:pPr>
-      <w:proofErr w:type="spellStart"/>
-      <w:r>
-        <w:rPr>
-          <w:b/>
-          <w:sz w:val="24"/>
-          <w:szCs w:val="24"/>
-        </w:rPr>
-        <w:t>IoRangeListContent</w:t>
-      </w:r>
-      <w:proofErr w:type="spellEnd"/>
-    </w:p>
-    <w:p>
-      <w:r>
-        <w:t xml:space="preserve">An alias for </w:t>
-      </w:r>
-      <w:proofErr w:type="spellStart"/>
-      <w:r>
-        <w:t>IoRangeContainer</w:t>
-      </w:r>
-      <w:proofErr w:type="spellEnd"/>
-      <w:r>
-        <w:t xml:space="preserve">. (Containers and lists of pages are treated the same way by </w:t>
-      </w:r>
-      <w:proofErr w:type="spellStart"/>
-      <w:r>
-        <w:t>RedDot</w:t>
-      </w:r>
-      <w:proofErr w:type="spellEnd"/>
-      <w:r>
-        <w:t xml:space="preserve">.) </w:t>
-      </w:r>
-      <w:r>
-        <w:t xml:space="preserve">Will be replaced by the output from the pages connected in to the </w:t>
-      </w:r>
-      <w:r>
-        <w:t>list</w:t>
-      </w:r>
-      <w:r>
-        <w:t>. Must nest the name of the container to be output</w:t>
-      </w:r>
-    </w:p>
-    <w:p>
-      <w:r>
-        <w:t>Example:</w:t>
-      </w:r>
-      <w:r>
-        <w:br/>
-      </w:r>
-      <w:r>
-        <w:t xml:space="preserve"> </w:t>
-      </w:r>
-      <w:r>
-        <w:rPr>
-          <w:rFonts w:ascii="Courier New" w:hAnsi="Courier New" w:cs="Courier New"/>
-          <w:color w:val="0070C0"/>
-        </w:rPr>
-        <w:t>&lt;%</w:t>
-      </w:r>
-      <w:proofErr w:type="spellStart"/>
-      <w:proofErr w:type="gramStart"/>
-      <w:r>
-        <w:rPr>
-          <w:rFonts w:ascii="Courier New" w:hAnsi="Courier New" w:cs="Courier New"/>
-          <w:color w:val="0070C0"/>
-        </w:rPr>
-        <w:t>IoRangeListContent</w:t>
-      </w:r>
-      <w:proofErr w:type="spellEnd"/>
-      <w:r>
-        <w:rPr>
-          <w:rFonts w:ascii="Courier New" w:hAnsi="Courier New" w:cs="Courier New"/>
-          <w:color w:val="0070C0"/>
-        </w:rPr>
-        <w:t>%</w:t>
-      </w:r>
-      <w:proofErr w:type="gramEnd"/>
-      <w:r>
-        <w:rPr>
-          <w:rFonts w:ascii="Courier New" w:hAnsi="Courier New" w:cs="Courier New"/>
-          <w:color w:val="0070C0"/>
-        </w:rPr>
-        <w:t>&gt;</w:t>
-      </w:r>
-      <w:proofErr w:type="spellStart"/>
-      <w:r>
-        <w:rPr>
-          <w:rFonts w:ascii="Courier New" w:hAnsi="Courier New" w:cs="Courier New"/>
-          <w:color w:val="0070C0"/>
-        </w:rPr>
-        <w:t>list_galleryImages</w:t>
-      </w:r>
-      <w:proofErr w:type="spellEnd"/>
-      <w:r>
-        <w:rPr>
-          <w:rFonts w:ascii="Courier New" w:hAnsi="Courier New" w:cs="Courier New"/>
-          <w:color w:val="0070C0"/>
-        </w:rPr>
-        <w:t>&lt;%/</w:t>
-      </w:r>
-      <w:proofErr w:type="spellStart"/>
-      <w:r>
-        <w:rPr>
-          <w:rFonts w:ascii="Courier New" w:hAnsi="Courier New" w:cs="Courier New"/>
-          <w:color w:val="0070C0"/>
-        </w:rPr>
-        <w:t>IoRangeListContent</w:t>
-      </w:r>
-      <w:proofErr w:type="spellEnd"/>
-      <w:r>
-        <w:rPr>
-          <w:rFonts w:ascii="Courier New" w:hAnsi="Courier New" w:cs="Courier New"/>
-          <w:color w:val="0070C0"/>
-        </w:rPr>
-        <w:t>%&gt;</w:t>
-      </w:r>
-    </w:p>
-    <w:p>
-      <w:pPr>
-        <w:rPr>
-          <w:b/>
-          <w:sz w:val="24"/>
-          <w:szCs w:val="24"/>
-        </w:rPr>
-      </w:pPr>
-      <w:proofErr w:type="spellStart"/>
-      <w:r>
-        <w:rPr>
-          <w:b/>
-          <w:sz w:val="24"/>
-          <w:szCs w:val="24"/>
-        </w:rPr>
-        <w:t>IoRangeListLink</w:t>
-      </w:r>
-      <w:proofErr w:type="spellEnd"/>
-    </w:p>
-    <w:p>
-      <w:r>
-        <w:t>Will be replaced by the output from exporting the pages connected in to the link. Subpages will be exported according to nested definition name</w:t>
-      </w:r>
-      <w:r>
-        <w:t xml:space="preserve"> (ignoring the content class of the nested page)</w:t>
-      </w:r>
-      <w:r>
-        <w:t>. This tag must nest a tag with the name of the list element, and the list ele</w:t>
-      </w:r>
-      <w:bookmarkStart w:id="0" w:name="_GoBack"/>
-      <w:bookmarkEnd w:id="0"/>
-      <w:r>
-        <w:t>ment tag must in turn nest the definition name to be used for export.</w:t>
-      </w:r>
-    </w:p>
-    <w:p>
-      <w:r>
-        <w:t xml:space="preserve">Example: </w:t>
-      </w:r>
-      <w:r>
-        <w:br/>
-      </w:r>
-      <w:r>
-        <w:rPr>
-          <w:rFonts w:ascii="Courier New" w:hAnsi="Courier New" w:cs="Courier New"/>
-          <w:color w:val="0070C0"/>
-        </w:rPr>
-        <w:t>&lt;%</w:t>
-      </w:r>
-      <w:proofErr w:type="spellStart"/>
-      <w:proofErr w:type="gramStart"/>
-      <w:r>
-        <w:rPr>
-          <w:rFonts w:ascii="Courier New" w:hAnsi="Courier New" w:cs="Courier New"/>
-          <w:color w:val="0070C0"/>
-        </w:rPr>
-        <w:t>IoRangeListLink</w:t>
-      </w:r>
-      <w:proofErr w:type="spellEnd"/>
-      <w:r>
-        <w:rPr>
-          <w:rFonts w:ascii="Courier New" w:hAnsi="Courier New" w:cs="Courier New"/>
-          <w:color w:val="0070C0"/>
-        </w:rPr>
-        <w:t>%</w:t>
-      </w:r>
-      <w:proofErr w:type="gramEnd"/>
-      <w:r>
-        <w:rPr>
-          <w:rFonts w:ascii="Courier New" w:hAnsi="Courier New" w:cs="Courier New"/>
-          <w:color w:val="0070C0"/>
-        </w:rPr>
-        <w:t xml:space="preserve">&gt;&lt;%lst_list1%&gt;Links - Large Bulleted Link List - </w:t>
-      </w:r>
-      <w:proofErr w:type="spellStart"/>
-      <w:r>
-        <w:rPr>
-          <w:rFonts w:ascii="Courier New" w:hAnsi="Courier New" w:cs="Courier New"/>
-          <w:color w:val="0070C0"/>
-        </w:rPr>
-        <w:t>wxr</w:t>
-      </w:r>
-      <w:proofErr w:type="spellEnd"/>
-      <w:r>
-        <w:rPr>
-          <w:rFonts w:ascii="Courier New" w:hAnsi="Courier New" w:cs="Courier New"/>
-          <w:color w:val="0070C0"/>
-        </w:rPr>
-        <w:t xml:space="preserve"> item&lt;%/lst_list1%&gt;&lt;%/</w:t>
-      </w:r>
-      <w:proofErr w:type="spellStart"/>
-      <w:r>
-        <w:rPr>
-          <w:rFonts w:ascii="Courier New" w:hAnsi="Courier New" w:cs="Courier New"/>
-          <w:color w:val="0070C0"/>
-        </w:rPr>
-        <w:t>IoRangeListLink</w:t>
-      </w:r>
-      <w:proofErr w:type="spellEnd"/>
-      <w:r>
-        <w:rPr>
-          <w:rFonts w:ascii="Courier New" w:hAnsi="Courier New" w:cs="Courier New"/>
-          <w:color w:val="0070C0"/>
-        </w:rPr>
-        <w:t>%&gt;</w:t>
-      </w:r>
-    </w:p>
-    <w:p>
-      <w:pPr>
-        <w:rPr>
-          <w:b/>
-          <w:sz w:val="24"/>
-          <w:szCs w:val="24"/>
-        </w:rPr>
-      </w:pPr>
-      <w:proofErr w:type="spellStart"/>
-      <w:r>
-        <w:rPr>
-          <w:b/>
-          <w:sz w:val="24"/>
-          <w:szCs w:val="24"/>
-        </w:rPr>
-        <w:t>IoRangeConditional</w:t>
-      </w:r>
-      <w:proofErr w:type="spellEnd"/>
-    </w:p>
-    <w:p>
-      <w:r>
-        <w:t xml:space="preserve">At this writing, the conditional container will support a single nested placeholder. If the placeholder has a value entered in </w:t>
-      </w:r>
-      <w:proofErr w:type="spellStart"/>
-      <w:r>
-        <w:t>RedDot</w:t>
-      </w:r>
-      <w:proofErr w:type="spellEnd"/>
-      <w:r>
-        <w:t>, it and the surrounding html will be output. If no value has been entered in the placeholder, nothing will be output. If there are multiple placeholders nested in the conditional, the first placeholder will be evaluated and subsequent placeholders will be output as html.</w:t>
-      </w:r>
-    </w:p>
-    <w:p>
-      <w:r>
-        <w:t xml:space="preserve">Example: </w:t>
-      </w:r>
-      <w:r>
-        <w:br/>
-      </w:r>
-      <w:r>
-        <w:rPr>
-          <w:rFonts w:ascii="Courier New" w:hAnsi="Courier New" w:cs="Courier New"/>
-          <w:color w:val="0070C0"/>
-        </w:rPr>
-        <w:t>&lt;%</w:t>
-      </w:r>
-      <w:proofErr w:type="gramStart"/>
-      <w:r>
-        <w:rPr>
-          <w:rFonts w:ascii="Courier New" w:hAnsi="Courier New" w:cs="Courier New"/>
-          <w:color w:val="0070C0"/>
-        </w:rPr>
-        <w:t>IoRangeConditional%</w:t>
-      </w:r>
-      <w:proofErr w:type="gramEnd"/>
-      <w:r>
-        <w:rPr>
-          <w:rFonts w:ascii="Courier New" w:hAnsi="Courier New" w:cs="Courier New"/>
-          <w:color w:val="0070C0"/>
-        </w:rPr>
-        <w:t>&gt;&lt;h4&gt;&lt;%stf_positionTitle/%&gt;&lt;/h4&gt;&lt;%/IoRangeConditional%&gt;</w:t>
+        <w:t>&lt;%IoRangeConditional%&gt;&lt;h4&gt;&lt;%stf_positionTitle/%&gt;&lt;/h4&gt;&lt;%/IoRangeConditional%&gt;</w:t>
       </w:r>
     </w:p>
     <w:sectPr>

</xml_diff>

<commit_message>
Functioning subsite exports to wxr. Should split in to smaller exports to avoid timeouts when importing to Wordpress. Create date and author information sucessfully added. install-specific details removed from repo.
</commit_message>
<xml_diff>
--- a/wxr_definition_documentation.docx
+++ b/wxr_definition_documentation.docx
@@ -339,120 +339,105 @@
         <w:t xml:space="preserve">page’s creation date in </w:t>
       </w:r>
       <w:r>
-        <w:t>GMT isoformat. At this writing, all time</w:t>
-      </w:r>
-      <w:r>
-        <w:t>s</w:t>
+        <w:t xml:space="preserve">GMT isoformat. </w:t>
+      </w:r>
+    </w:p>
+    <w:p>
+      <w:pPr>
+        <w:rPr>
+          <w:sz w:val="28"/>
+          <w:szCs w:val="28"/>
+        </w:rPr>
+      </w:pPr>
+    </w:p>
+    <w:p>
+      <w:pPr>
+        <w:rPr>
+          <w:sz w:val="28"/>
+          <w:szCs w:val="28"/>
+        </w:rPr>
+      </w:pPr>
+      <w:r>
+        <w:rPr>
+          <w:sz w:val="28"/>
+          <w:szCs w:val="28"/>
+        </w:rPr>
+        <w:t>Containers</w:t>
+      </w:r>
+    </w:p>
+    <w:p>
+      <w:pPr>
+        <w:rPr>
+          <w:b/>
+          <w:sz w:val="24"/>
+          <w:szCs w:val="24"/>
+        </w:rPr>
+      </w:pPr>
+      <w:r>
+        <w:rPr>
+          <w:b/>
+          <w:sz w:val="24"/>
+          <w:szCs w:val="24"/>
+        </w:rPr>
+        <w:t>IoRangeContainer</w:t>
+      </w:r>
+    </w:p>
+    <w:p>
+      <w:r>
+        <w:t xml:space="preserve">Will be replaced by the output from the pages connected in to the container. Must </w:t>
+      </w:r>
+      <w:r>
+        <w:t>nest the name of the container to be output</w:t>
+      </w:r>
+    </w:p>
+    <w:p>
+      <w:pPr>
+        <w:rPr>
+          <w:color w:val="0070C0"/>
+        </w:rPr>
+      </w:pPr>
+      <w:r>
+        <w:t xml:space="preserve">Example: </w:t>
+      </w:r>
+      <w:r>
+        <w:br/>
+      </w:r>
+      <w:r>
+        <w:rPr>
+          <w:rFonts w:ascii="Courier New" w:hAnsi="Courier New" w:cs="Courier New"/>
+          <w:color w:val="0070C0"/>
+        </w:rPr>
+        <w:t>&lt;%IoRangeContainer%&gt;con_body&lt;%/IoRangeContainer%&gt;</w:t>
+      </w:r>
+    </w:p>
+    <w:p>
+      <w:pPr>
+        <w:rPr>
+          <w:b/>
+          <w:sz w:val="24"/>
+          <w:szCs w:val="24"/>
+        </w:rPr>
+      </w:pPr>
+      <w:r>
+        <w:rPr>
+          <w:b/>
+          <w:sz w:val="24"/>
+          <w:szCs w:val="24"/>
+        </w:rPr>
+        <w:t>IoRangeListContent</w:t>
+      </w:r>
+    </w:p>
+    <w:p>
+      <w:r>
+        <w:t xml:space="preserve">An alias for IoRangeContainer. (Containers and lists of pages are treated the same way by RedDot.) Will be replaced by the output from the pages connected in to the list. Must nest the name of the </w:t>
+      </w:r>
+      <w:r>
+        <w:t>list</w:t>
       </w:r>
       <w:bookmarkStart w:id="0" w:name="_GoBack"/>
       <w:bookmarkEnd w:id="0"/>
       <w:r>
-        <w:t xml:space="preserve"> are being output as the 0</w:t>
-      </w:r>
-      <w:r>
-        <w:rPr>
-          <w:vertAlign w:val="superscript"/>
-        </w:rPr>
-        <w:t>th</w:t>
-      </w:r>
-      <w:r>
-        <w:t xml:space="preserve"> minute of the date. (Example: “</w:t>
-      </w:r>
-      <w:r>
-        <w:t>2014-12-02 00:00:00</w:t>
-      </w:r>
-      <w:r>
-        <w:t>”)</w:t>
-      </w:r>
-    </w:p>
-    <w:p>
-      <w:pPr>
-        <w:rPr>
-          <w:sz w:val="28"/>
-          <w:szCs w:val="28"/>
-        </w:rPr>
-      </w:pPr>
-    </w:p>
-    <w:p>
-      <w:pPr>
-        <w:rPr>
-          <w:sz w:val="28"/>
-          <w:szCs w:val="28"/>
-        </w:rPr>
-      </w:pPr>
-      <w:r>
-        <w:rPr>
-          <w:sz w:val="28"/>
-          <w:szCs w:val="28"/>
-        </w:rPr>
-        <w:t>Containers</w:t>
-      </w:r>
-    </w:p>
-    <w:p>
-      <w:pPr>
-        <w:rPr>
-          <w:b/>
-          <w:sz w:val="24"/>
-          <w:szCs w:val="24"/>
-        </w:rPr>
-      </w:pPr>
-      <w:r>
-        <w:rPr>
-          <w:b/>
-          <w:sz w:val="24"/>
-          <w:szCs w:val="24"/>
-        </w:rPr>
-        <w:t>IoRangeContainer</w:t>
-      </w:r>
-    </w:p>
-    <w:p>
-      <w:r>
-        <w:t xml:space="preserve">Will be replaced by the output from the pages connected in to the container. Must </w:t>
-      </w:r>
-      <w:r>
-        <w:t>nest the name of the container to be output</w:t>
-      </w:r>
-    </w:p>
-    <w:p>
-      <w:pPr>
-        <w:rPr>
-          <w:color w:val="0070C0"/>
-        </w:rPr>
-      </w:pPr>
-      <w:r>
-        <w:t xml:space="preserve">Example: </w:t>
-      </w:r>
-      <w:r>
-        <w:br/>
-      </w:r>
-      <w:r>
-        <w:rPr>
-          <w:rFonts w:ascii="Courier New" w:hAnsi="Courier New" w:cs="Courier New"/>
-          <w:color w:val="0070C0"/>
-        </w:rPr>
-        <w:t>&lt;%IoRangeContainer%&gt;con_body&lt;%/IoRangeContainer%&gt;</w:t>
-      </w:r>
-    </w:p>
-    <w:p>
-      <w:pPr>
-        <w:rPr>
-          <w:b/>
-          <w:sz w:val="24"/>
-          <w:szCs w:val="24"/>
-        </w:rPr>
-      </w:pPr>
-      <w:r>
-        <w:rPr>
-          <w:b/>
-          <w:sz w:val="24"/>
-          <w:szCs w:val="24"/>
-        </w:rPr>
-        <w:t>IoRangeListContent</w:t>
-      </w:r>
-    </w:p>
-    <w:p>
-      <w:r>
-        <w:t>An alias for IoRangeContainer. (Containers and lists of pages are treated the same way by RedDot.) Will be replaced by the output from the pages connected in to the list. Must nest the name of the container to be output</w:t>
+        <w:t xml:space="preserve"> to be output</w:t>
       </w:r>
     </w:p>
     <w:p>

</xml_diff>